<commit_message>
Done altered altered 4
</commit_message>
<xml_diff>
--- a/4/report.docx
+++ b/4/report.docx
@@ -2574,21 +2574,7 @@
           <w:sz w:val="28"/>
           <w:szCs w:val="28"/>
         </w:rPr>
-        <w:t>Ссылка на соответствующи</w:t>
-      </w:r>
-      <w:r>
-        <w:rPr>
-          <w:sz w:val="28"/>
-          <w:szCs w:val="28"/>
-        </w:rPr>
-        <w:t>е</w:t>
-      </w:r>
-      <w:r>
-        <w:rPr>
-          <w:sz w:val="28"/>
-          <w:szCs w:val="28"/>
-        </w:rPr>
-        <w:t xml:space="preserve"> листинг запросов приведен в разделе </w:t>
+        <w:t xml:space="preserve">Ссылка на соответствующие листинг запросов приведен в разделе </w:t>
       </w:r>
       <w:hyperlink w:anchor="application" w:history="1">
         <w:r>
@@ -2709,9 +2695,239 @@
     </w:p>
     <w:p>
       <w:pPr>
+        <w:rPr>
+          <w:b/>
+          <w:bCs/>
+          <w:sz w:val="28"/>
+          <w:szCs w:val="28"/>
+        </w:rPr>
+      </w:pPr>
+      <w:bookmarkStart w:id="0" w:name="application"/>
+      <w:r>
+        <w:rPr>
+          <w:b/>
+          <w:bCs/>
+          <w:sz w:val="28"/>
+          <w:szCs w:val="28"/>
+        </w:rPr>
+        <w:lastRenderedPageBreak/>
+        <w:t>На защиту</w:t>
+      </w:r>
+    </w:p>
+    <w:p>
+      <w:pPr>
+        <w:rPr>
+          <w:sz w:val="28"/>
+          <w:szCs w:val="28"/>
+        </w:rPr>
+      </w:pPr>
+      <w:r>
+        <w:rPr>
+          <w:sz w:val="28"/>
+          <w:szCs w:val="28"/>
+        </w:rPr>
+        <w:t xml:space="preserve">На рисунке </w:t>
+      </w:r>
+      <w:r>
+        <w:rPr>
+          <w:sz w:val="28"/>
+          <w:szCs w:val="28"/>
+        </w:rPr>
+        <w:t>4</w:t>
+      </w:r>
+      <w:r>
+        <w:rPr>
+          <w:sz w:val="28"/>
+          <w:szCs w:val="28"/>
+        </w:rPr>
+        <w:t xml:space="preserve"> – скриншот сообщения с заданиями на защиту.</w:t>
+      </w:r>
+    </w:p>
+    <w:p>
+      <w:pPr>
+        <w:keepNext/>
+      </w:pPr>
+      <w:r>
+        <w:drawing>
+          <wp:inline distT="0" distB="0" distL="0" distR="0" wp14:anchorId="7E4E8CE8" wp14:editId="65324D25">
+            <wp:extent cx="5943600" cy="2061845"/>
+            <wp:effectExtent l="0" t="0" r="0" b="0"/>
+            <wp:docPr id="192470056" name="Рисунок 1"/>
+            <wp:cNvGraphicFramePr>
+              <a:graphicFrameLocks xmlns:a="http://schemas.openxmlformats.org/drawingml/2006/main" noChangeAspect="1"/>
+            </wp:cNvGraphicFramePr>
+            <a:graphic xmlns:a="http://schemas.openxmlformats.org/drawingml/2006/main">
+              <a:graphicData uri="http://schemas.openxmlformats.org/drawingml/2006/picture">
+                <pic:pic xmlns:pic="http://schemas.openxmlformats.org/drawingml/2006/picture">
+                  <pic:nvPicPr>
+                    <pic:cNvPr id="192470056" name=""/>
+                    <pic:cNvPicPr/>
+                  </pic:nvPicPr>
+                  <pic:blipFill>
+                    <a:blip r:embed="rId18"/>
+                    <a:stretch>
+                      <a:fillRect/>
+                    </a:stretch>
+                  </pic:blipFill>
+                  <pic:spPr>
+                    <a:xfrm>
+                      <a:off x="0" y="0"/>
+                      <a:ext cx="5943600" cy="2061845"/>
+                    </a:xfrm>
+                    <a:prstGeom prst="rect">
+                      <a:avLst/>
+                    </a:prstGeom>
+                  </pic:spPr>
+                </pic:pic>
+              </a:graphicData>
+            </a:graphic>
+          </wp:inline>
+        </w:drawing>
+      </w:r>
+    </w:p>
+    <w:p>
+      <w:pPr>
+        <w:pStyle w:val="af"/>
+        <w:jc w:val="center"/>
+      </w:pPr>
+      <w:r>
+        <w:t xml:space="preserve">Рисунок </w:t>
+      </w:r>
+      <w:fldSimple w:instr=" SEQ Рисунок \* ARABIC ">
+        <w:r>
+          <w:rPr>
+            <w:noProof/>
+          </w:rPr>
+          <w:t>4</w:t>
+        </w:r>
+      </w:fldSimple>
+      <w:r>
+        <w:t xml:space="preserve"> - задание на защиту.</w:t>
+      </w:r>
+    </w:p>
+    <w:p>
+      <w:pPr>
         <w:pStyle w:val="a8"/>
-      </w:pPr>
-      <w:bookmarkStart w:id="0" w:name="application"/>
+        <w:rPr>
+          <w:b w:val="0"/>
+          <w:bCs w:val="0"/>
+        </w:rPr>
+      </w:pPr>
+      <w:r>
+        <w:rPr>
+          <w:b w:val="0"/>
+          <w:bCs w:val="0"/>
+        </w:rPr>
+        <w:t>Не без помощи всем известной нейросети вспомнил, как делать линейную аппроксимацию.</w:t>
+      </w:r>
+    </w:p>
+    <w:p>
+      <w:pPr>
+        <w:pStyle w:val="a8"/>
+        <w:rPr>
+          <w:b w:val="0"/>
+          <w:bCs w:val="0"/>
+        </w:rPr>
+      </w:pPr>
+      <w:r>
+        <w:rPr>
+          <w:b w:val="0"/>
+          <w:bCs w:val="0"/>
+        </w:rPr>
+        <w:t>Изменил данные в таблицах (так как в порыве научных изысканий, я там что-то сломал).</w:t>
+      </w:r>
+    </w:p>
+    <w:p>
+      <w:pPr>
+        <w:pStyle w:val="a8"/>
+        <w:rPr>
+          <w:b w:val="0"/>
+          <w:bCs w:val="0"/>
+        </w:rPr>
+      </w:pPr>
+      <w:r>
+        <w:rPr>
+          <w:b w:val="0"/>
+          <w:bCs w:val="0"/>
+        </w:rPr>
+        <w:t>Касаемо самого запроса данных: воспользовавшись каскадом временных таблиц и объединением двух запросов сконструировал квазимодо, результат которого представлен на рисунке 5.</w:t>
+      </w:r>
+    </w:p>
+    <w:p>
+      <w:pPr>
+        <w:pStyle w:val="a8"/>
+        <w:keepNext/>
+      </w:pPr>
+      <w:r>
+        <w:drawing>
+          <wp:inline distT="0" distB="0" distL="0" distR="0" wp14:anchorId="67F3B5C4" wp14:editId="0B91164B">
+            <wp:extent cx="4925112" cy="2267266"/>
+            <wp:effectExtent l="0" t="0" r="8890" b="0"/>
+            <wp:docPr id="643348666" name="Рисунок 1"/>
+            <wp:cNvGraphicFramePr>
+              <a:graphicFrameLocks xmlns:a="http://schemas.openxmlformats.org/drawingml/2006/main" noChangeAspect="1"/>
+            </wp:cNvGraphicFramePr>
+            <a:graphic xmlns:a="http://schemas.openxmlformats.org/drawingml/2006/main">
+              <a:graphicData uri="http://schemas.openxmlformats.org/drawingml/2006/picture">
+                <pic:pic xmlns:pic="http://schemas.openxmlformats.org/drawingml/2006/picture">
+                  <pic:nvPicPr>
+                    <pic:cNvPr id="643348666" name=""/>
+                    <pic:cNvPicPr/>
+                  </pic:nvPicPr>
+                  <pic:blipFill>
+                    <a:blip r:embed="rId19"/>
+                    <a:stretch>
+                      <a:fillRect/>
+                    </a:stretch>
+                  </pic:blipFill>
+                  <pic:spPr>
+                    <a:xfrm>
+                      <a:off x="0" y="0"/>
+                      <a:ext cx="4925112" cy="2267266"/>
+                    </a:xfrm>
+                    <a:prstGeom prst="rect">
+                      <a:avLst/>
+                    </a:prstGeom>
+                  </pic:spPr>
+                </pic:pic>
+              </a:graphicData>
+            </a:graphic>
+          </wp:inline>
+        </w:drawing>
+      </w:r>
+    </w:p>
+    <w:p>
+      <w:pPr>
+        <w:pStyle w:val="af"/>
+        <w:jc w:val="center"/>
+      </w:pPr>
+      <w:r>
+        <w:t xml:space="preserve">Рисунок </w:t>
+      </w:r>
+      <w:fldSimple w:instr=" SEQ Рисунок \* ARABIC ">
+        <w:r>
+          <w:rPr>
+            <w:noProof/>
+          </w:rPr>
+          <w:t>5</w:t>
+        </w:r>
+      </w:fldSimple>
+      <w:r>
+        <w:t xml:space="preserve"> - результат запроса.</w:t>
+      </w:r>
+    </w:p>
+    <w:p>
+      <w:pPr>
+        <w:pStyle w:val="a8"/>
+      </w:pPr>
+      <w:r>
+        <w:br w:type="page"/>
+      </w:r>
+    </w:p>
+    <w:p>
+      <w:pPr>
+        <w:pStyle w:val="a8"/>
+      </w:pPr>
       <w:r>
         <w:lastRenderedPageBreak/>
         <w:t>Приложение</w:t>
@@ -2808,7 +3024,7 @@
           <w:lang w:val="en-US"/>
         </w:rPr>
       </w:pPr>
-      <w:hyperlink r:id="rId18" w:history="1">
+      <w:hyperlink r:id="rId20" w:history="1">
         <w:r>
           <w:rPr>
             <w:rStyle w:val="a5"/>
@@ -2847,7 +3063,7 @@
           <w:szCs w:val="28"/>
         </w:rPr>
       </w:pPr>
-      <w:hyperlink r:id="rId19" w:history="1">
+      <w:hyperlink r:id="rId21" w:history="1">
         <w:r>
           <w:rPr>
             <w:rStyle w:val="a5"/>
@@ -2886,7 +3102,7 @@
           <w:szCs w:val="28"/>
         </w:rPr>
       </w:pPr>
-      <w:hyperlink r:id="rId20" w:history="1">
+      <w:hyperlink r:id="rId22" w:history="1">
         <w:r>
           <w:rPr>
             <w:rStyle w:val="a5"/>
@@ -2925,7 +3141,7 @@
           <w:szCs w:val="28"/>
         </w:rPr>
       </w:pPr>
-      <w:hyperlink r:id="rId21" w:history="1">
+      <w:hyperlink r:id="rId23" w:history="1">
         <w:r>
           <w:rPr>
             <w:rStyle w:val="a5"/>
@@ -2965,7 +3181,7 @@
           <w:lang w:val="en-US"/>
         </w:rPr>
       </w:pPr>
-      <w:hyperlink r:id="rId22" w:history="1">
+      <w:hyperlink r:id="rId24" w:history="1">
         <w:r>
           <w:rPr>
             <w:rStyle w:val="a5"/>
@@ -3022,7 +3238,7 @@
           <w:lang w:val="en-US"/>
         </w:rPr>
       </w:pPr>
-      <w:hyperlink r:id="rId23" w:history="1">
+      <w:hyperlink r:id="rId25" w:history="1">
         <w:r>
           <w:rPr>
             <w:rStyle w:val="a5"/>
@@ -6576,7 +6792,7 @@
   <w:style w:type="paragraph" w:default="1" w:styleId="a">
     <w:name w:val="Normal"/>
     <w:qFormat/>
-    <w:rsid w:val="00205867"/>
+    <w:rsid w:val="00426BD4"/>
   </w:style>
   <w:style w:type="paragraph" w:styleId="3">
     <w:name w:val="heading 3"/>

</xml_diff>